<commit_message>
1.resultType自动映射 2.reslultMap自定义映射 3.association 一对一 4.collection 一对多
</commit_message>
<xml_diff>
--- a/c15笔记.docx
+++ b/c15笔记.docx
@@ -1,6 +1,6 @@
 
 <file path=word/document.xml><?xml version="1.0" encoding="utf-8"?>
-<w:document xmlns:wpc="http://schemas.microsoft.com/office/word/2010/wordprocessingCanvas" xmlns:mo="http://schemas.microsoft.com/office/mac/office/2008/main" xmlns:mc="http://schemas.openxmlformats.org/markup-compatibility/2006" xmlns:mv="urn:schemas-microsoft-com:mac:vml" xmlns:o="urn:schemas-microsoft-com:office:office" xmlns:r="http://schemas.openxmlformats.org/officeDocument/2006/relationships" xmlns:m="http://schemas.openxmlformats.org/officeDocument/2006/math" xmlns:v="urn:schemas-microsoft-com:vml" xmlns:wp14="http://schemas.microsoft.com/office/word/2010/wordprocessingDrawing" xmlns:wp="http://schemas.openxmlformats.org/drawingml/2006/wordprocessingDrawing" xmlns:w10="urn:schemas-microsoft-com:office:word" xmlns:w="http://schemas.openxmlformats.org/wordprocessingml/2006/main" xmlns:w14="http://schemas.microsoft.com/office/word/2010/wordml" xmlns:w15="http://schemas.microsoft.com/office/word/2012/wordml" xmlns:wpg="http://schemas.microsoft.com/office/word/2010/wordprocessingGroup" xmlns:wpi="http://schemas.microsoft.com/office/word/2010/wordprocessingInk" xmlns:wne="http://schemas.microsoft.com/office/word/2006/wordml" xmlns:wps="http://schemas.microsoft.com/office/word/2010/wordprocessingShape" mc:Ignorable="w14 w15 wp14">
+<w:document xmlns:wpc="http://schemas.microsoft.com/office/word/2010/wordprocessingCanvas" xmlns:cx="http://schemas.microsoft.com/office/drawing/2014/chartex" xmlns:cx1="http://schemas.microsoft.com/office/drawing/2015/9/8/chartex" xmlns:cx2="http://schemas.microsoft.com/office/drawing/2015/10/21/chartex" xmlns:cx3="http://schemas.microsoft.com/office/drawing/2016/5/9/chartex" xmlns:cx4="http://schemas.microsoft.com/office/drawing/2016/5/10/chartex" xmlns:cx5="http://schemas.microsoft.com/office/drawing/2016/5/11/chartex" xmlns:cx6="http://schemas.microsoft.com/office/drawing/2016/5/12/chartex" xmlns:cx7="http://schemas.microsoft.com/office/drawing/2016/5/13/chartex" xmlns:cx8="http://schemas.microsoft.com/office/drawing/2016/5/14/chartex" xmlns:mc="http://schemas.openxmlformats.org/markup-compatibility/2006" xmlns:aink="http://schemas.microsoft.com/office/drawing/2016/ink" xmlns:am3d="http://schemas.microsoft.com/office/drawing/2017/model3d" xmlns:o="urn:schemas-microsoft-com:office:office" xmlns:r="http://schemas.openxmlformats.org/officeDocument/2006/relationships" xmlns:m="http://schemas.openxmlformats.org/officeDocument/2006/math" xmlns:v="urn:schemas-microsoft-com:vml" xmlns:wp14="http://schemas.microsoft.com/office/word/2010/wordprocessingDrawing" xmlns:wp="http://schemas.openxmlformats.org/drawingml/2006/wordprocessingDrawing" xmlns:w10="urn:schemas-microsoft-com:office:word" xmlns:w="http://schemas.openxmlformats.org/wordprocessingml/2006/main" xmlns:w14="http://schemas.microsoft.com/office/word/2010/wordml" xmlns:w15="http://schemas.microsoft.com/office/word/2012/wordml" xmlns:w16cex="http://schemas.microsoft.com/office/word/2018/wordml/cex" xmlns:w16cid="http://schemas.microsoft.com/office/word/2016/wordml/cid" xmlns:w16="http://schemas.microsoft.com/office/word/2018/wordml" xmlns:w16se="http://schemas.microsoft.com/office/word/2015/wordml/symex" xmlns:wpg="http://schemas.microsoft.com/office/word/2010/wordprocessingGroup" xmlns:wpi="http://schemas.microsoft.com/office/word/2010/wordprocessingInk" xmlns:wne="http://schemas.microsoft.com/office/word/2006/wordml" xmlns:wps="http://schemas.microsoft.com/office/word/2010/wordprocessingShape" mc:Ignorable="w14 w15 w16se w16cid w16 w16cex wp14">
   <w:body>
     <w:p>
       <w:pPr>
@@ -1297,7 +1297,6 @@
         <w:ind w:left="840" w:firstLineChars="0" w:firstLine="0"/>
         <w:jc w:val="left"/>
         <w:rPr>
-          <w:rFonts w:hint="eastAsia"/>
           <w:sz w:val="32"/>
           <w:szCs w:val="32"/>
         </w:rPr>
@@ -1355,7 +1354,6 @@
         <w:ind w:firstLineChars="0"/>
         <w:jc w:val="left"/>
         <w:rPr>
-          <w:rFonts w:hint="eastAsia"/>
           <w:sz w:val="32"/>
           <w:szCs w:val="32"/>
         </w:rPr>
@@ -1389,7 +1387,6 @@
         <w:ind w:firstLineChars="0"/>
         <w:jc w:val="left"/>
         <w:rPr>
-          <w:rFonts w:hint="eastAsia"/>
           <w:sz w:val="32"/>
           <w:szCs w:val="32"/>
         </w:rPr>
@@ -1423,7 +1420,6 @@
         <w:ind w:firstLineChars="0"/>
         <w:jc w:val="left"/>
         <w:rPr>
-          <w:rFonts w:hint="eastAsia"/>
           <w:sz w:val="32"/>
           <w:szCs w:val="32"/>
         </w:rPr>
@@ -1447,7 +1443,6 @@
         <w:ind w:firstLineChars="0"/>
         <w:jc w:val="left"/>
         <w:rPr>
-          <w:rFonts w:hint="eastAsia"/>
           <w:sz w:val="32"/>
           <w:szCs w:val="32"/>
         </w:rPr>
@@ -1476,7 +1471,6 @@
         <w:ind w:left="1260" w:firstLineChars="0" w:firstLine="0"/>
         <w:jc w:val="left"/>
         <w:rPr>
-          <w:rFonts w:hint="eastAsia"/>
           <w:sz w:val="32"/>
           <w:szCs w:val="32"/>
         </w:rPr>
@@ -1541,7 +1535,6 @@
         <w:ind w:firstLineChars="0"/>
         <w:jc w:val="left"/>
         <w:rPr>
-          <w:rFonts w:hint="eastAsia"/>
           <w:sz w:val="32"/>
           <w:szCs w:val="32"/>
         </w:rPr>
@@ -1563,7 +1556,6 @@
         <w:ind w:left="1260" w:firstLineChars="0" w:firstLine="0"/>
         <w:jc w:val="left"/>
         <w:rPr>
-          <w:rFonts w:hint="eastAsia"/>
           <w:sz w:val="32"/>
           <w:szCs w:val="32"/>
         </w:rPr>
@@ -1628,7 +1620,6 @@
         <w:ind w:firstLineChars="0"/>
         <w:jc w:val="left"/>
         <w:rPr>
-          <w:rFonts w:hint="eastAsia"/>
           <w:sz w:val="32"/>
           <w:szCs w:val="32"/>
         </w:rPr>
@@ -1656,7 +1647,6 @@
         <w:ind w:left="1260" w:firstLineChars="0" w:firstLine="0"/>
         <w:jc w:val="left"/>
         <w:rPr>
-          <w:rFonts w:hint="eastAsia"/>
           <w:sz w:val="32"/>
           <w:szCs w:val="32"/>
         </w:rPr>
@@ -1721,7 +1711,6 @@
         <w:ind w:firstLineChars="0"/>
         <w:jc w:val="left"/>
         <w:rPr>
-          <w:rFonts w:hint="eastAsia"/>
           <w:sz w:val="32"/>
           <w:szCs w:val="32"/>
         </w:rPr>
@@ -1745,7 +1734,6 @@
         <w:ind w:firstLineChars="0"/>
         <w:jc w:val="left"/>
         <w:rPr>
-          <w:rFonts w:hint="eastAsia"/>
           <w:sz w:val="32"/>
           <w:szCs w:val="32"/>
         </w:rPr>
@@ -1778,7 +1766,6 @@
         <w:ind w:firstLineChars="0"/>
         <w:jc w:val="left"/>
         <w:rPr>
-          <w:rFonts w:hint="eastAsia"/>
           <w:sz w:val="32"/>
           <w:szCs w:val="32"/>
         </w:rPr>
@@ -1798,7 +1785,6 @@
         <w:ind w:left="840" w:firstLineChars="0" w:firstLine="0"/>
         <w:jc w:val="left"/>
         <w:rPr>
-          <w:rFonts w:hint="eastAsia"/>
           <w:sz w:val="32"/>
           <w:szCs w:val="32"/>
         </w:rPr>
@@ -1864,7 +1850,6 @@
         <w:ind w:firstLineChars="0"/>
         <w:jc w:val="left"/>
         <w:rPr>
-          <w:rFonts w:hint="eastAsia"/>
           <w:sz w:val="32"/>
           <w:szCs w:val="32"/>
         </w:rPr>
@@ -1897,7 +1882,6 @@
         <w:ind w:firstLineChars="0"/>
         <w:jc w:val="left"/>
         <w:rPr>
-          <w:rFonts w:hint="eastAsia"/>
           <w:sz w:val="32"/>
           <w:szCs w:val="32"/>
         </w:rPr>
@@ -1925,7 +1909,6 @@
         <w:ind w:left="840" w:firstLineChars="0" w:firstLine="0"/>
         <w:jc w:val="left"/>
         <w:rPr>
-          <w:rFonts w:hint="eastAsia"/>
           <w:sz w:val="32"/>
           <w:szCs w:val="32"/>
         </w:rPr>
@@ -1990,7 +1973,6 @@
         <w:ind w:firstLineChars="0"/>
         <w:jc w:val="left"/>
         <w:rPr>
-          <w:rFonts w:hint="eastAsia"/>
           <w:sz w:val="32"/>
           <w:szCs w:val="32"/>
         </w:rPr>
@@ -2010,7 +1992,6 @@
         <w:ind w:left="840" w:firstLineChars="0" w:firstLine="0"/>
         <w:jc w:val="left"/>
         <w:rPr>
-          <w:rFonts w:hint="eastAsia"/>
           <w:sz w:val="32"/>
           <w:szCs w:val="32"/>
         </w:rPr>
@@ -2075,7 +2056,6 @@
         <w:ind w:firstLineChars="0"/>
         <w:jc w:val="left"/>
         <w:rPr>
-          <w:rFonts w:hint="eastAsia"/>
           <w:sz w:val="32"/>
           <w:szCs w:val="32"/>
         </w:rPr>
@@ -2117,7 +2097,6 @@
         <w:ind w:firstLineChars="0"/>
         <w:jc w:val="left"/>
         <w:rPr>
-          <w:rFonts w:hint="eastAsia"/>
           <w:sz w:val="32"/>
           <w:szCs w:val="32"/>
         </w:rPr>
@@ -2130,8 +2109,588 @@
         </w:rPr>
         <w:t>使用map</w:t>
       </w:r>
-      <w:bookmarkStart w:id="0" w:name="_GoBack"/>
-      <w:bookmarkEnd w:id="0"/>
+    </w:p>
+    <w:p>
+      <w:pPr>
+        <w:pStyle w:val="a3"/>
+        <w:numPr>
+          <w:ilvl w:val="1"/>
+          <w:numId w:val="1"/>
+        </w:numPr>
+        <w:ind w:firstLineChars="0"/>
+        <w:jc w:val="left"/>
+        <w:rPr>
+          <w:sz w:val="32"/>
+          <w:szCs w:val="32"/>
+        </w:rPr>
+      </w:pPr>
+      <w:r>
+        <w:rPr>
+          <w:rFonts w:hint="eastAsia"/>
+          <w:sz w:val="32"/>
+          <w:szCs w:val="32"/>
+        </w:rPr>
+        <w:t>使用List</w:t>
+      </w:r>
+    </w:p>
+    <w:p>
+      <w:pPr>
+        <w:pStyle w:val="a3"/>
+        <w:numPr>
+          <w:ilvl w:val="1"/>
+          <w:numId w:val="1"/>
+        </w:numPr>
+        <w:ind w:firstLineChars="0"/>
+        <w:jc w:val="left"/>
+        <w:rPr>
+          <w:sz w:val="32"/>
+          <w:szCs w:val="32"/>
+        </w:rPr>
+      </w:pPr>
+      <w:r>
+        <w:rPr>
+          <w:rFonts w:hint="eastAsia"/>
+          <w:sz w:val="32"/>
+          <w:szCs w:val="32"/>
+        </w:rPr>
+        <w:t>参数获取方式</w:t>
+      </w:r>
+    </w:p>
+    <w:p>
+      <w:pPr>
+        <w:ind w:left="420" w:firstLine="420"/>
+        <w:rPr>
+          <w:rFonts w:asciiTheme="majorHAnsi" w:hAnsiTheme="majorHAnsi"/>
+        </w:rPr>
+      </w:pPr>
+      <w:r>
+        <w:rPr>
+          <w:rFonts w:asciiTheme="majorHAnsi" w:hAnsiTheme="majorHAnsi"/>
+        </w:rPr>
+        <w:t>#{key}</w:t>
+      </w:r>
+      <w:r>
+        <w:rPr>
+          <w:rFonts w:asciiTheme="majorHAnsi" w:hAnsiTheme="majorHAnsi"/>
+        </w:rPr>
+        <w:t>：获取参数的值，预编译到</w:t>
+      </w:r>
+      <w:r>
+        <w:rPr>
+          <w:rFonts w:asciiTheme="majorHAnsi" w:hAnsiTheme="majorHAnsi"/>
+        </w:rPr>
+        <w:t>SQL</w:t>
+      </w:r>
+      <w:r>
+        <w:rPr>
+          <w:rFonts w:asciiTheme="majorHAnsi" w:hAnsiTheme="majorHAnsi"/>
+        </w:rPr>
+        <w:t>中。安全。</w:t>
+      </w:r>
+    </w:p>
+    <w:p>
+      <w:pPr>
+        <w:ind w:left="420" w:firstLine="420"/>
+        <w:rPr>
+          <w:rFonts w:asciiTheme="majorHAnsi" w:hAnsiTheme="majorHAnsi"/>
+        </w:rPr>
+      </w:pPr>
+      <w:r>
+        <w:rPr>
+          <w:rFonts w:asciiTheme="majorHAnsi" w:hAnsiTheme="majorHAnsi"/>
+        </w:rPr>
+        <w:t>${key}</w:t>
+      </w:r>
+      <w:r>
+        <w:rPr>
+          <w:rFonts w:asciiTheme="majorHAnsi" w:hAnsiTheme="majorHAnsi"/>
+        </w:rPr>
+        <w:t>：获取参数的值，拼接到</w:t>
+      </w:r>
+      <w:r>
+        <w:rPr>
+          <w:rFonts w:asciiTheme="majorHAnsi" w:hAnsiTheme="majorHAnsi"/>
+        </w:rPr>
+        <w:t>SQL</w:t>
+      </w:r>
+      <w:r>
+        <w:rPr>
+          <w:rFonts w:asciiTheme="majorHAnsi" w:hAnsiTheme="majorHAnsi"/>
+        </w:rPr>
+        <w:t>中。有</w:t>
+      </w:r>
+      <w:r>
+        <w:rPr>
+          <w:rFonts w:asciiTheme="majorHAnsi" w:hAnsiTheme="majorHAnsi"/>
+        </w:rPr>
+        <w:t>SQL</w:t>
+      </w:r>
+      <w:r>
+        <w:rPr>
+          <w:rFonts w:asciiTheme="majorHAnsi" w:hAnsiTheme="majorHAnsi"/>
+        </w:rPr>
+        <w:t>注入问题。</w:t>
+      </w:r>
+      <w:r>
+        <w:rPr>
+          <w:rFonts w:asciiTheme="majorHAnsi" w:hAnsiTheme="majorHAnsi" w:hint="eastAsia"/>
+        </w:rPr>
+        <w:t>可以</w:t>
+      </w:r>
+      <w:r>
+        <w:rPr>
+          <w:rFonts w:asciiTheme="majorHAnsi" w:hAnsiTheme="majorHAnsi" w:hint="eastAsia"/>
+        </w:rPr>
+        <w:t>获取表名</w:t>
+      </w:r>
+    </w:p>
+    <w:p>
+      <w:pPr>
+        <w:ind w:left="420" w:firstLine="420"/>
+        <w:rPr>
+          <w:rFonts w:asciiTheme="majorHAnsi" w:hAnsiTheme="majorHAnsi" w:hint="eastAsia"/>
+        </w:rPr>
+      </w:pPr>
+      <w:r>
+        <w:rPr>
+          <w:rFonts w:asciiTheme="majorHAnsi" w:hAnsiTheme="majorHAnsi"/>
+        </w:rPr>
+        <w:drawing>
+          <wp:inline distT="0" distB="0" distL="0" distR="0" wp14:anchorId="59A74BB8" wp14:editId="5B2890C8">
+            <wp:extent cx="5274310" cy="1149350"/>
+            <wp:effectExtent l="0" t="0" r="2540" b="0"/>
+            <wp:docPr id="20" name="图片 20"/>
+            <wp:cNvGraphicFramePr>
+              <a:graphicFrameLocks xmlns:a="http://schemas.openxmlformats.org/drawingml/2006/main" noChangeAspect="1"/>
+            </wp:cNvGraphicFramePr>
+            <a:graphic xmlns:a="http://schemas.openxmlformats.org/drawingml/2006/main">
+              <a:graphicData uri="http://schemas.openxmlformats.org/drawingml/2006/picture">
+                <pic:pic xmlns:pic="http://schemas.openxmlformats.org/drawingml/2006/picture">
+                  <pic:nvPicPr>
+                    <pic:cNvPr id="1" name=""/>
+                    <pic:cNvPicPr/>
+                  </pic:nvPicPr>
+                  <pic:blipFill>
+                    <a:blip r:embed="rId24"/>
+                    <a:stretch>
+                      <a:fillRect/>
+                    </a:stretch>
+                  </pic:blipFill>
+                  <pic:spPr>
+                    <a:xfrm>
+                      <a:off x="0" y="0"/>
+                      <a:ext cx="5274310" cy="1149350"/>
+                    </a:xfrm>
+                    <a:prstGeom prst="rect">
+                      <a:avLst/>
+                    </a:prstGeom>
+                  </pic:spPr>
+                </pic:pic>
+              </a:graphicData>
+            </a:graphic>
+          </wp:inline>
+        </w:drawing>
+      </w:r>
+    </w:p>
+    <w:p>
+      <w:pPr>
+        <w:pStyle w:val="a3"/>
+        <w:numPr>
+          <w:ilvl w:val="0"/>
+          <w:numId w:val="1"/>
+        </w:numPr>
+        <w:ind w:firstLineChars="0"/>
+        <w:jc w:val="left"/>
+        <w:rPr>
+          <w:sz w:val="32"/>
+          <w:szCs w:val="32"/>
+        </w:rPr>
+      </w:pPr>
+      <w:r>
+        <w:rPr>
+          <w:sz w:val="32"/>
+          <w:szCs w:val="32"/>
+        </w:rPr>
+        <w:t>S</w:t>
+      </w:r>
+      <w:r>
+        <w:rPr>
+          <w:rFonts w:hint="eastAsia"/>
+          <w:sz w:val="32"/>
+          <w:szCs w:val="32"/>
+        </w:rPr>
+        <w:t>elect查询的几种情况</w:t>
+      </w:r>
+    </w:p>
+    <w:p>
+      <w:pPr>
+        <w:pStyle w:val="a3"/>
+        <w:ind w:left="420" w:firstLineChars="0" w:firstLine="0"/>
+        <w:jc w:val="left"/>
+        <w:rPr>
+          <w:rFonts w:hint="eastAsia"/>
+          <w:sz w:val="32"/>
+          <w:szCs w:val="32"/>
+        </w:rPr>
+      </w:pPr>
+      <w:r>
+        <w:rPr>
+          <w:sz w:val="32"/>
+          <w:szCs w:val="32"/>
+        </w:rPr>
+        <w:lastRenderedPageBreak/>
+        <w:drawing>
+          <wp:inline distT="0" distB="0" distL="0" distR="0" wp14:anchorId="1F5F4916" wp14:editId="0CCFAFFA">
+            <wp:extent cx="5274310" cy="2590800"/>
+            <wp:effectExtent l="0" t="0" r="2540" b="0"/>
+            <wp:docPr id="21" name="图片 21"/>
+            <wp:cNvGraphicFramePr>
+              <a:graphicFrameLocks xmlns:a="http://schemas.openxmlformats.org/drawingml/2006/main" noChangeAspect="1"/>
+            </wp:cNvGraphicFramePr>
+            <a:graphic xmlns:a="http://schemas.openxmlformats.org/drawingml/2006/main">
+              <a:graphicData uri="http://schemas.openxmlformats.org/drawingml/2006/picture">
+                <pic:pic xmlns:pic="http://schemas.openxmlformats.org/drawingml/2006/picture">
+                  <pic:nvPicPr>
+                    <pic:cNvPr id="1" name=""/>
+                    <pic:cNvPicPr/>
+                  </pic:nvPicPr>
+                  <pic:blipFill>
+                    <a:blip r:embed="rId25"/>
+                    <a:stretch>
+                      <a:fillRect/>
+                    </a:stretch>
+                  </pic:blipFill>
+                  <pic:spPr>
+                    <a:xfrm>
+                      <a:off x="0" y="0"/>
+                      <a:ext cx="5274310" cy="2590800"/>
+                    </a:xfrm>
+                    <a:prstGeom prst="rect">
+                      <a:avLst/>
+                    </a:prstGeom>
+                  </pic:spPr>
+                </pic:pic>
+              </a:graphicData>
+            </a:graphic>
+          </wp:inline>
+        </w:drawing>
+      </w:r>
+    </w:p>
+    <w:p>
+      <w:pPr>
+        <w:pStyle w:val="a3"/>
+        <w:numPr>
+          <w:ilvl w:val="0"/>
+          <w:numId w:val="1"/>
+        </w:numPr>
+        <w:ind w:firstLineChars="0"/>
+        <w:jc w:val="left"/>
+        <w:rPr>
+          <w:sz w:val="32"/>
+          <w:szCs w:val="32"/>
+        </w:rPr>
+      </w:pPr>
+      <w:proofErr w:type="spellStart"/>
+      <w:r>
+        <w:rPr>
+          <w:rFonts w:hint="eastAsia"/>
+          <w:sz w:val="32"/>
+          <w:szCs w:val="32"/>
+        </w:rPr>
+        <w:t>re</w:t>
+      </w:r>
+      <w:r>
+        <w:rPr>
+          <w:sz w:val="32"/>
+          <w:szCs w:val="32"/>
+        </w:rPr>
+        <w:t>sultType</w:t>
+      </w:r>
+      <w:proofErr w:type="spellEnd"/>
+      <w:r>
+        <w:rPr>
+          <w:rFonts w:hint="eastAsia"/>
+          <w:sz w:val="32"/>
+          <w:szCs w:val="32"/>
+        </w:rPr>
+        <w:t>自</w:t>
+      </w:r>
+      <w:r>
+        <w:rPr>
+          <w:rFonts w:hint="eastAsia"/>
+          <w:sz w:val="32"/>
+          <w:szCs w:val="32"/>
+        </w:rPr>
+        <w:t>动</w:t>
+      </w:r>
+      <w:r>
+        <w:rPr>
+          <w:rFonts w:hint="eastAsia"/>
+          <w:sz w:val="32"/>
+          <w:szCs w:val="32"/>
+        </w:rPr>
+        <w:t>映射</w:t>
+      </w:r>
+    </w:p>
+    <w:p>
+      <w:pPr>
+        <w:pStyle w:val="a3"/>
+        <w:ind w:left="840" w:firstLineChars="0" w:firstLine="0"/>
+        <w:jc w:val="left"/>
+        <w:rPr>
+          <w:sz w:val="32"/>
+          <w:szCs w:val="32"/>
+        </w:rPr>
+      </w:pPr>
+      <w:r>
+        <w:rPr>
+          <w:sz w:val="32"/>
+          <w:szCs w:val="32"/>
+        </w:rPr>
+        <w:drawing>
+          <wp:inline distT="0" distB="0" distL="0" distR="0" wp14:anchorId="01120FA0" wp14:editId="18DDCE64">
+            <wp:extent cx="5274310" cy="1630680"/>
+            <wp:effectExtent l="0" t="0" r="2540" b="7620"/>
+            <wp:docPr id="22" name="图片 22"/>
+            <wp:cNvGraphicFramePr>
+              <a:graphicFrameLocks xmlns:a="http://schemas.openxmlformats.org/drawingml/2006/main" noChangeAspect="1"/>
+            </wp:cNvGraphicFramePr>
+            <a:graphic xmlns:a="http://schemas.openxmlformats.org/drawingml/2006/main">
+              <a:graphicData uri="http://schemas.openxmlformats.org/drawingml/2006/picture">
+                <pic:pic xmlns:pic="http://schemas.openxmlformats.org/drawingml/2006/picture">
+                  <pic:nvPicPr>
+                    <pic:cNvPr id="1" name=""/>
+                    <pic:cNvPicPr/>
+                  </pic:nvPicPr>
+                  <pic:blipFill>
+                    <a:blip r:embed="rId26"/>
+                    <a:stretch>
+                      <a:fillRect/>
+                    </a:stretch>
+                  </pic:blipFill>
+                  <pic:spPr>
+                    <a:xfrm>
+                      <a:off x="0" y="0"/>
+                      <a:ext cx="5274310" cy="1630680"/>
+                    </a:xfrm>
+                    <a:prstGeom prst="rect">
+                      <a:avLst/>
+                    </a:prstGeom>
+                  </pic:spPr>
+                </pic:pic>
+              </a:graphicData>
+            </a:graphic>
+          </wp:inline>
+        </w:drawing>
+      </w:r>
+    </w:p>
+    <w:p>
+      <w:pPr>
+        <w:pStyle w:val="a3"/>
+        <w:numPr>
+          <w:ilvl w:val="0"/>
+          <w:numId w:val="1"/>
+        </w:numPr>
+        <w:ind w:firstLineChars="0"/>
+        <w:jc w:val="left"/>
+        <w:rPr>
+          <w:sz w:val="32"/>
+          <w:szCs w:val="32"/>
+        </w:rPr>
+      </w:pPr>
+      <w:proofErr w:type="spellStart"/>
+      <w:r>
+        <w:rPr>
+          <w:sz w:val="32"/>
+          <w:szCs w:val="32"/>
+        </w:rPr>
+        <w:t>resultMap</w:t>
+      </w:r>
+      <w:proofErr w:type="spellEnd"/>
+      <w:r>
+        <w:rPr>
+          <w:sz w:val="32"/>
+          <w:szCs w:val="32"/>
+        </w:rPr>
+        <w:t>自定义映射</w:t>
+      </w:r>
+      <w:r>
+        <w:rPr>
+          <w:rFonts w:hint="eastAsia"/>
+          <w:sz w:val="32"/>
+          <w:szCs w:val="32"/>
+        </w:rPr>
+        <w:t xml:space="preserve"> </w:t>
+      </w:r>
+    </w:p>
+    <w:p>
+      <w:pPr>
+        <w:pStyle w:val="a3"/>
+        <w:numPr>
+          <w:ilvl w:val="0"/>
+          <w:numId w:val="4"/>
+        </w:numPr>
+        <w:ind w:firstLineChars="0"/>
+        <w:rPr>
+          <w:rFonts w:asciiTheme="majorHAnsi" w:hAnsiTheme="majorHAnsi"/>
+        </w:rPr>
+      </w:pPr>
+      <w:r>
+        <w:rPr>
+          <w:rFonts w:asciiTheme="majorHAnsi" w:hAnsiTheme="majorHAnsi"/>
+        </w:rPr>
+        <w:t>自定义</w:t>
+      </w:r>
+      <w:proofErr w:type="spellStart"/>
+      <w:r>
+        <w:rPr>
+          <w:rFonts w:asciiTheme="majorHAnsi" w:hAnsiTheme="majorHAnsi"/>
+        </w:rPr>
+        <w:t>resultMap</w:t>
+      </w:r>
+      <w:proofErr w:type="spellEnd"/>
+      <w:r>
+        <w:rPr>
+          <w:rFonts w:asciiTheme="majorHAnsi" w:hAnsiTheme="majorHAnsi"/>
+        </w:rPr>
+        <w:t>，实现高级结果集映射</w:t>
+      </w:r>
+    </w:p>
+    <w:p>
+      <w:pPr>
+        <w:pStyle w:val="a3"/>
+        <w:numPr>
+          <w:ilvl w:val="0"/>
+          <w:numId w:val="4"/>
+        </w:numPr>
+        <w:ind w:firstLineChars="0"/>
+        <w:rPr>
+          <w:rFonts w:asciiTheme="majorHAnsi" w:hAnsiTheme="majorHAnsi"/>
+        </w:rPr>
+      </w:pPr>
+      <w:r>
+        <w:rPr>
+          <w:rFonts w:asciiTheme="majorHAnsi" w:hAnsiTheme="majorHAnsi"/>
+        </w:rPr>
+        <w:t>id </w:t>
+      </w:r>
+      <w:r>
+        <w:rPr>
+          <w:rFonts w:asciiTheme="majorHAnsi" w:hAnsiTheme="majorHAnsi"/>
+        </w:rPr>
+        <w:t>：用于完成主键值的映射</w:t>
+      </w:r>
+    </w:p>
+    <w:p>
+      <w:pPr>
+        <w:pStyle w:val="a3"/>
+        <w:numPr>
+          <w:ilvl w:val="0"/>
+          <w:numId w:val="4"/>
+        </w:numPr>
+        <w:ind w:firstLineChars="0"/>
+        <w:rPr>
+          <w:rFonts w:asciiTheme="majorHAnsi" w:hAnsiTheme="majorHAnsi"/>
+        </w:rPr>
+      </w:pPr>
+      <w:r>
+        <w:rPr>
+          <w:rFonts w:asciiTheme="majorHAnsi" w:hAnsiTheme="majorHAnsi"/>
+        </w:rPr>
+        <w:t>result </w:t>
+      </w:r>
+      <w:r>
+        <w:rPr>
+          <w:rFonts w:asciiTheme="majorHAnsi" w:hAnsiTheme="majorHAnsi"/>
+        </w:rPr>
+        <w:t>：用于完成普通列的映射</w:t>
+      </w:r>
+    </w:p>
+    <w:p>
+      <w:pPr>
+        <w:pStyle w:val="a3"/>
+        <w:numPr>
+          <w:ilvl w:val="0"/>
+          <w:numId w:val="4"/>
+        </w:numPr>
+        <w:ind w:firstLineChars="0"/>
+        <w:rPr>
+          <w:rFonts w:asciiTheme="majorHAnsi" w:hAnsiTheme="majorHAnsi"/>
+        </w:rPr>
+      </w:pPr>
+      <w:r>
+        <w:rPr>
+          <w:rFonts w:asciiTheme="majorHAnsi" w:hAnsiTheme="majorHAnsi"/>
+        </w:rPr>
+        <w:t>association </w:t>
+      </w:r>
+      <w:r>
+        <w:rPr>
+          <w:rFonts w:asciiTheme="majorHAnsi" w:hAnsiTheme="majorHAnsi"/>
+        </w:rPr>
+        <w:t>：一个复杂的类型关联</w:t>
+      </w:r>
+      <w:r>
+        <w:rPr>
+          <w:rFonts w:asciiTheme="majorHAnsi" w:hAnsiTheme="majorHAnsi"/>
+        </w:rPr>
+        <w:t>;</w:t>
+      </w:r>
+      <w:r>
+        <w:rPr>
+          <w:rFonts w:asciiTheme="majorHAnsi" w:hAnsiTheme="majorHAnsi"/>
+        </w:rPr>
+        <w:t>许多结果将包成这种类型</w:t>
+      </w:r>
+    </w:p>
+    <w:p>
+      <w:pPr>
+        <w:pStyle w:val="a3"/>
+        <w:numPr>
+          <w:ilvl w:val="0"/>
+          <w:numId w:val="4"/>
+        </w:numPr>
+        <w:ind w:firstLineChars="0"/>
+        <w:rPr>
+          <w:rFonts w:asciiTheme="majorHAnsi" w:hAnsiTheme="majorHAnsi"/>
+        </w:rPr>
+      </w:pPr>
+      <w:r>
+        <w:rPr>
+          <w:rFonts w:asciiTheme="majorHAnsi" w:hAnsiTheme="majorHAnsi"/>
+        </w:rPr>
+        <w:t xml:space="preserve">collection </w:t>
+      </w:r>
+      <w:r>
+        <w:rPr>
+          <w:rFonts w:asciiTheme="majorHAnsi" w:hAnsiTheme="majorHAnsi"/>
+        </w:rPr>
+        <w:t>：</w:t>
+      </w:r>
+      <w:r>
+        <w:rPr>
+          <w:rFonts w:asciiTheme="majorHAnsi" w:hAnsiTheme="majorHAnsi"/>
+        </w:rPr>
+        <w:t xml:space="preserve"> </w:t>
+      </w:r>
+      <w:r>
+        <w:rPr>
+          <w:rFonts w:asciiTheme="majorHAnsi" w:hAnsiTheme="majorHAnsi"/>
+        </w:rPr>
+        <w:t>复杂类型的集</w:t>
+      </w:r>
+    </w:p>
+    <w:p>
+      <w:pPr>
+        <w:pStyle w:val="a3"/>
+        <w:ind w:left="840" w:firstLineChars="0" w:firstLine="0"/>
+        <w:jc w:val="left"/>
+        <w:rPr>
+          <w:rFonts w:hint="eastAsia"/>
+          <w:sz w:val="32"/>
+          <w:szCs w:val="32"/>
+        </w:rPr>
+      </w:pPr>
     </w:p>
     <w:p>
       <w:pPr>
@@ -2178,8 +2737,180 @@
 </file>
 
 <file path=word/numbering.xml><?xml version="1.0" encoding="utf-8"?>
-<w:numbering xmlns:wpc="http://schemas.microsoft.com/office/word/2010/wordprocessingCanvas" xmlns:mo="http://schemas.microsoft.com/office/mac/office/2008/main" xmlns:mc="http://schemas.openxmlformats.org/markup-compatibility/2006" xmlns:mv="urn:schemas-microsoft-com:mac:vml" xmlns:o="urn:schemas-microsoft-com:office:office" xmlns:r="http://schemas.openxmlformats.org/officeDocument/2006/relationships" xmlns:m="http://schemas.openxmlformats.org/officeDocument/2006/math" xmlns:v="urn:schemas-microsoft-com:vml" xmlns:wp14="http://schemas.microsoft.com/office/word/2010/wordprocessingDrawing" xmlns:wp="http://schemas.openxmlformats.org/drawingml/2006/wordprocessingDrawing" xmlns:w10="urn:schemas-microsoft-com:office:word" xmlns:w="http://schemas.openxmlformats.org/wordprocessingml/2006/main" xmlns:w14="http://schemas.microsoft.com/office/word/2010/wordml" xmlns:w15="http://schemas.microsoft.com/office/word/2012/wordml" xmlns:wpg="http://schemas.microsoft.com/office/word/2010/wordprocessingGroup" xmlns:wpi="http://schemas.microsoft.com/office/word/2010/wordprocessingInk" xmlns:wne="http://schemas.microsoft.com/office/word/2006/wordml" xmlns:wps="http://schemas.microsoft.com/office/word/2010/wordprocessingShape" mc:Ignorable="w14 w15 wp14">
-  <w:abstractNum w:abstractNumId="0">
+<w:numbering xmlns:wpc="http://schemas.microsoft.com/office/word/2010/wordprocessingCanvas" xmlns:cx="http://schemas.microsoft.com/office/drawing/2014/chartex" xmlns:cx1="http://schemas.microsoft.com/office/drawing/2015/9/8/chartex" xmlns:cx2="http://schemas.microsoft.com/office/drawing/2015/10/21/chartex" xmlns:cx3="http://schemas.microsoft.com/office/drawing/2016/5/9/chartex" xmlns:cx4="http://schemas.microsoft.com/office/drawing/2016/5/10/chartex" xmlns:cx5="http://schemas.microsoft.com/office/drawing/2016/5/11/chartex" xmlns:cx6="http://schemas.microsoft.com/office/drawing/2016/5/12/chartex" xmlns:cx7="http://schemas.microsoft.com/office/drawing/2016/5/13/chartex" xmlns:cx8="http://schemas.microsoft.com/office/drawing/2016/5/14/chartex" xmlns:mc="http://schemas.openxmlformats.org/markup-compatibility/2006" xmlns:aink="http://schemas.microsoft.com/office/drawing/2016/ink" xmlns:am3d="http://schemas.microsoft.com/office/drawing/2017/model3d" xmlns:o="urn:schemas-microsoft-com:office:office" xmlns:r="http://schemas.openxmlformats.org/officeDocument/2006/relationships" xmlns:m="http://schemas.openxmlformats.org/officeDocument/2006/math" xmlns:v="urn:schemas-microsoft-com:vml" xmlns:wp14="http://schemas.microsoft.com/office/word/2010/wordprocessingDrawing" xmlns:wp="http://schemas.openxmlformats.org/drawingml/2006/wordprocessingDrawing" xmlns:w10="urn:schemas-microsoft-com:office:word" xmlns:w="http://schemas.openxmlformats.org/wordprocessingml/2006/main" xmlns:w14="http://schemas.microsoft.com/office/word/2010/wordml" xmlns:w15="http://schemas.microsoft.com/office/word/2012/wordml" xmlns:w16cex="http://schemas.microsoft.com/office/word/2018/wordml/cex" xmlns:w16cid="http://schemas.microsoft.com/office/word/2016/wordml/cid" xmlns:w16="http://schemas.microsoft.com/office/word/2018/wordml" xmlns:w16se="http://schemas.microsoft.com/office/word/2015/wordml/symex" xmlns:wpg="http://schemas.microsoft.com/office/word/2010/wordprocessingGroup" xmlns:wpi="http://schemas.microsoft.com/office/word/2010/wordprocessingInk" xmlns:wne="http://schemas.microsoft.com/office/word/2006/wordml" xmlns:wps="http://schemas.microsoft.com/office/word/2010/wordprocessingShape" mc:Ignorable="w14 w15 w16se w16cid w16 w16cex wp14">
+  <w:abstractNum w:abstractNumId="0" w15:restartNumberingAfterBreak="0">
+    <w:nsid w:val="0B834005"/>
+    <w:multiLevelType w:val="multilevel"/>
+    <w:tmpl w:val="0B834005"/>
+    <w:lvl w:ilvl="0">
+      <w:start w:val="1"/>
+      <w:numFmt w:val="decimal"/>
+      <w:lvlText w:val="%1)"/>
+      <w:lvlJc w:val="left"/>
+      <w:pPr>
+        <w:ind w:left="420" w:hanging="420"/>
+      </w:pPr>
+    </w:lvl>
+    <w:lvl w:ilvl="1">
+      <w:start w:val="1"/>
+      <w:numFmt w:val="lowerLetter"/>
+      <w:lvlText w:val="%2)"/>
+      <w:lvlJc w:val="left"/>
+      <w:pPr>
+        <w:ind w:left="840" w:hanging="420"/>
+      </w:pPr>
+    </w:lvl>
+    <w:lvl w:ilvl="2">
+      <w:start w:val="1"/>
+      <w:numFmt w:val="lowerRoman"/>
+      <w:lvlText w:val="%3."/>
+      <w:lvlJc w:val="right"/>
+      <w:pPr>
+        <w:ind w:left="1260" w:hanging="420"/>
+      </w:pPr>
+    </w:lvl>
+    <w:lvl w:ilvl="3">
+      <w:start w:val="1"/>
+      <w:numFmt w:val="decimal"/>
+      <w:lvlText w:val="%4."/>
+      <w:lvlJc w:val="left"/>
+      <w:pPr>
+        <w:ind w:left="1680" w:hanging="420"/>
+      </w:pPr>
+    </w:lvl>
+    <w:lvl w:ilvl="4">
+      <w:start w:val="1"/>
+      <w:numFmt w:val="lowerLetter"/>
+      <w:lvlText w:val="%5)"/>
+      <w:lvlJc w:val="left"/>
+      <w:pPr>
+        <w:ind w:left="2100" w:hanging="420"/>
+      </w:pPr>
+    </w:lvl>
+    <w:lvl w:ilvl="5">
+      <w:start w:val="1"/>
+      <w:numFmt w:val="lowerRoman"/>
+      <w:lvlText w:val="%6."/>
+      <w:lvlJc w:val="right"/>
+      <w:pPr>
+        <w:ind w:left="2520" w:hanging="420"/>
+      </w:pPr>
+    </w:lvl>
+    <w:lvl w:ilvl="6">
+      <w:start w:val="1"/>
+      <w:numFmt w:val="decimal"/>
+      <w:lvlText w:val="%7."/>
+      <w:lvlJc w:val="left"/>
+      <w:pPr>
+        <w:ind w:left="2940" w:hanging="420"/>
+      </w:pPr>
+    </w:lvl>
+    <w:lvl w:ilvl="7">
+      <w:start w:val="1"/>
+      <w:numFmt w:val="lowerLetter"/>
+      <w:lvlText w:val="%8)"/>
+      <w:lvlJc w:val="left"/>
+      <w:pPr>
+        <w:ind w:left="3360" w:hanging="420"/>
+      </w:pPr>
+    </w:lvl>
+    <w:lvl w:ilvl="8">
+      <w:start w:val="1"/>
+      <w:numFmt w:val="lowerRoman"/>
+      <w:lvlText w:val="%9."/>
+      <w:lvlJc w:val="right"/>
+      <w:pPr>
+        <w:ind w:left="3780" w:hanging="420"/>
+      </w:pPr>
+    </w:lvl>
+  </w:abstractNum>
+  <w:abstractNum w:abstractNumId="1" w15:restartNumberingAfterBreak="0">
+    <w:nsid w:val="110B782C"/>
+    <w:multiLevelType w:val="multilevel"/>
+    <w:tmpl w:val="110B782C"/>
+    <w:lvl w:ilvl="0">
+      <w:start w:val="1"/>
+      <w:numFmt w:val="decimal"/>
+      <w:lvlText w:val="%1)"/>
+      <w:lvlJc w:val="left"/>
+      <w:pPr>
+        <w:ind w:left="420" w:hanging="420"/>
+      </w:pPr>
+    </w:lvl>
+    <w:lvl w:ilvl="1">
+      <w:start w:val="1"/>
+      <w:numFmt w:val="lowerLetter"/>
+      <w:lvlText w:val="%2)"/>
+      <w:lvlJc w:val="left"/>
+      <w:pPr>
+        <w:ind w:left="840" w:hanging="420"/>
+      </w:pPr>
+    </w:lvl>
+    <w:lvl w:ilvl="2">
+      <w:start w:val="1"/>
+      <w:numFmt w:val="lowerRoman"/>
+      <w:lvlText w:val="%3."/>
+      <w:lvlJc w:val="right"/>
+      <w:pPr>
+        <w:ind w:left="1260" w:hanging="420"/>
+      </w:pPr>
+    </w:lvl>
+    <w:lvl w:ilvl="3">
+      <w:start w:val="1"/>
+      <w:numFmt w:val="decimal"/>
+      <w:lvlText w:val="%4."/>
+      <w:lvlJc w:val="left"/>
+      <w:pPr>
+        <w:ind w:left="1680" w:hanging="420"/>
+      </w:pPr>
+    </w:lvl>
+    <w:lvl w:ilvl="4">
+      <w:start w:val="1"/>
+      <w:numFmt w:val="lowerLetter"/>
+      <w:lvlText w:val="%5)"/>
+      <w:lvlJc w:val="left"/>
+      <w:pPr>
+        <w:ind w:left="2100" w:hanging="420"/>
+      </w:pPr>
+    </w:lvl>
+    <w:lvl w:ilvl="5">
+      <w:start w:val="1"/>
+      <w:numFmt w:val="lowerRoman"/>
+      <w:lvlText w:val="%6."/>
+      <w:lvlJc w:val="right"/>
+      <w:pPr>
+        <w:ind w:left="2520" w:hanging="420"/>
+      </w:pPr>
+    </w:lvl>
+    <w:lvl w:ilvl="6">
+      <w:start w:val="1"/>
+      <w:numFmt w:val="decimal"/>
+      <w:lvlText w:val="%7."/>
+      <w:lvlJc w:val="left"/>
+      <w:pPr>
+        <w:ind w:left="2940" w:hanging="420"/>
+      </w:pPr>
+    </w:lvl>
+    <w:lvl w:ilvl="7">
+      <w:start w:val="1"/>
+      <w:numFmt w:val="lowerLetter"/>
+      <w:lvlText w:val="%8)"/>
+      <w:lvlJc w:val="left"/>
+      <w:pPr>
+        <w:ind w:left="3360" w:hanging="420"/>
+      </w:pPr>
+    </w:lvl>
+    <w:lvl w:ilvl="8">
+      <w:start w:val="1"/>
+      <w:numFmt w:val="lowerRoman"/>
+      <w:lvlText w:val="%9."/>
+      <w:lvlJc w:val="right"/>
+      <w:pPr>
+        <w:ind w:left="3780" w:hanging="420"/>
+      </w:pPr>
+    </w:lvl>
+  </w:abstractNum>
+  <w:abstractNum w:abstractNumId="2" w15:restartNumberingAfterBreak="0">
     <w:nsid w:val="12586429"/>
     <w:multiLevelType w:val="hybridMultilevel"/>
     <w:tmpl w:val="72746A02"/>
@@ -2265,7 +2996,7 @@
       </w:pPr>
     </w:lvl>
   </w:abstractNum>
-  <w:abstractNum w:abstractNumId="1">
+  <w:abstractNum w:abstractNumId="3" w15:restartNumberingAfterBreak="0">
     <w:nsid w:val="72882069"/>
     <w:multiLevelType w:val="hybridMultilevel"/>
     <w:tmpl w:val="3EC2F9D6"/>
@@ -2352,16 +3083,22 @@
     </w:lvl>
   </w:abstractNum>
   <w:num w:numId="1">
+    <w:abstractNumId w:val="2"/>
+  </w:num>
+  <w:num w:numId="2">
+    <w:abstractNumId w:val="3"/>
+  </w:num>
+  <w:num w:numId="3">
     <w:abstractNumId w:val="0"/>
   </w:num>
-  <w:num w:numId="2">
+  <w:num w:numId="4">
     <w:abstractNumId w:val="1"/>
   </w:num>
 </w:numbering>
 </file>
 
 <file path=word/styles.xml><?xml version="1.0" encoding="utf-8"?>
-<w:styles xmlns:mc="http://schemas.openxmlformats.org/markup-compatibility/2006" xmlns:r="http://schemas.openxmlformats.org/officeDocument/2006/relationships" xmlns:w="http://schemas.openxmlformats.org/wordprocessingml/2006/main" xmlns:w14="http://schemas.microsoft.com/office/word/2010/wordml" xmlns:w15="http://schemas.microsoft.com/office/word/2012/wordml" mc:Ignorable="w14 w15">
+<w:styles xmlns:mc="http://schemas.openxmlformats.org/markup-compatibility/2006" xmlns:r="http://schemas.openxmlformats.org/officeDocument/2006/relationships" xmlns:w="http://schemas.openxmlformats.org/wordprocessingml/2006/main" xmlns:w14="http://schemas.microsoft.com/office/word/2010/wordml" xmlns:w15="http://schemas.microsoft.com/office/word/2012/wordml" xmlns:w16cex="http://schemas.microsoft.com/office/word/2018/wordml/cex" xmlns:w16cid="http://schemas.microsoft.com/office/word/2016/wordml/cid" xmlns:w16="http://schemas.microsoft.com/office/word/2018/wordml" xmlns:w16se="http://schemas.microsoft.com/office/word/2015/wordml/symex" mc:Ignorable="w14 w15 w16se w16cid w16 w16cex">
   <w:docDefaults>
     <w:rPrDefault>
       <w:rPr>
@@ -2374,7 +3111,7 @@
     </w:rPrDefault>
     <w:pPrDefault/>
   </w:docDefaults>
-  <w:latentStyles w:defLockedState="0" w:defUIPriority="99" w:defSemiHidden="0" w:defUnhideWhenUsed="0" w:defQFormat="0" w:count="380">
+  <w:latentStyles w:defLockedState="0" w:defUIPriority="99" w:defSemiHidden="0" w:defUnhideWhenUsed="0" w:defQFormat="0" w:count="376">
     <w:lsdException w:name="Normal" w:uiPriority="0" w:qFormat="1"/>
     <w:lsdException w:name="heading 1" w:uiPriority="9" w:qFormat="1"/>
     <w:lsdException w:name="heading 2" w:semiHidden="1" w:uiPriority="9" w:unhideWhenUsed="1" w:qFormat="1"/>
@@ -2755,6 +3492,29 @@
       <w:jc w:val="both"/>
     </w:pPr>
   </w:style>
+  <w:style w:type="paragraph" w:styleId="2">
+    <w:name w:val="heading 2"/>
+    <w:basedOn w:val="a"/>
+    <w:next w:val="a"/>
+    <w:link w:val="20"/>
+    <w:uiPriority w:val="9"/>
+    <w:unhideWhenUsed/>
+    <w:qFormat/>
+    <w:rsid w:val="00503371"/>
+    <w:pPr>
+      <w:keepNext/>
+      <w:keepLines/>
+      <w:spacing w:before="260" w:after="260" w:line="416" w:lineRule="auto"/>
+      <w:outlineLvl w:val="1"/>
+    </w:pPr>
+    <w:rPr>
+      <w:rFonts w:asciiTheme="majorHAnsi" w:eastAsiaTheme="majorEastAsia" w:hAnsiTheme="majorHAnsi" w:cstheme="majorBidi"/>
+      <w:b/>
+      <w:bCs/>
+      <w:sz w:val="32"/>
+      <w:szCs w:val="32"/>
+    </w:rPr>
+  </w:style>
   <w:style w:type="character" w:default="1" w:styleId="a0">
     <w:name w:val="Default Paragraph Font"/>
     <w:uiPriority w:val="1"/>
@@ -2807,7 +3567,7 @@
     </w:rPr>
   </w:style>
   <w:style w:type="character" w:customStyle="1" w:styleId="a5">
-    <w:name w:val="文档结构图字符"/>
+    <w:name w:val="文档结构图 字符"/>
     <w:basedOn w:val="a0"/>
     <w:link w:val="a4"/>
     <w:uiPriority w:val="99"/>
@@ -2817,6 +3577,20 @@
       <w:rFonts w:ascii="宋体" w:eastAsia="宋体"/>
       <w:sz w:val="24"/>
       <w:szCs w:val="24"/>
+    </w:rPr>
+  </w:style>
+  <w:style w:type="character" w:customStyle="1" w:styleId="20">
+    <w:name w:val="标题 2 字符"/>
+    <w:basedOn w:val="a0"/>
+    <w:link w:val="2"/>
+    <w:uiPriority w:val="9"/>
+    <w:rsid w:val="00503371"/>
+    <w:rPr>
+      <w:rFonts w:asciiTheme="majorHAnsi" w:eastAsiaTheme="majorEastAsia" w:hAnsiTheme="majorHAnsi" w:cstheme="majorBidi"/>
+      <w:b/>
+      <w:bCs/>
+      <w:sz w:val="32"/>
+      <w:szCs w:val="32"/>
     </w:rPr>
   </w:style>
 </w:styles>

</xml_diff>